<commit_message>
added office CDN management tool info
</commit_message>
<xml_diff>
--- a/Development Tool.docx
+++ b/Development Tool.docx
@@ -18,11 +18,6 @@
     </w:p>
     <w:p/>
     <w:p>
-      <w:pPr>
-        <w:rPr>
-          <w:rFonts w:hint="eastAsia"/>
-        </w:rPr>
-      </w:pPr>
       <w:r>
         <w:rPr>
           <w:rFonts w:hint="eastAsia"/>
@@ -72,8 +67,6 @@
         </w:rPr>
         <w:t>.</w:t>
       </w:r>
-      <w:bookmarkStart w:id="0" w:name="_GoBack"/>
-      <w:bookmarkEnd w:id="0"/>
     </w:p>
     <w:p/>
     <w:p/>
@@ -158,6 +151,64 @@
       <w:r>
         <w:t>gulp</w:t>
       </w:r>
+    </w:p>
+    <w:p/>
+    <w:p/>
+    <w:p>
+      <w:pPr>
+        <w:rPr>
+          <w:rFonts w:ascii="Segoe UI" w:hAnsi="Segoe UI" w:cs="Segoe UI"/>
+          <w:color w:val="000000"/>
+        </w:rPr>
+      </w:pPr>
+      <w:r>
+        <w:rPr>
+          <w:rFonts w:ascii="Segoe UI" w:hAnsi="Segoe UI" w:cs="Segoe UI"/>
+          <w:color w:val="000000"/>
+        </w:rPr>
+        <w:t>SharePoint Online Management Shell</w:t>
+      </w:r>
+      <w:r>
+        <w:rPr>
+          <w:rFonts w:ascii="Segoe UI" w:hAnsi="Segoe UI" w:cs="Segoe UI"/>
+          <w:color w:val="000000"/>
+        </w:rPr>
+        <w:t>:</w:t>
+      </w:r>
+    </w:p>
+    <w:p>
+      <w:hyperlink r:id="rId8" w:history="1">
+        <w:r>
+          <w:rPr>
+            <w:rStyle w:val="a7"/>
+          </w:rPr>
+          <w:t>https://www.microsoft.com/en-us/download/confirmation.aspx?id=35588</w:t>
+        </w:r>
+      </w:hyperlink>
+    </w:p>
+    <w:p>
+      <w:pPr>
+        <w:rPr>
+          <w:rFonts w:hint="eastAsia"/>
+        </w:rPr>
+      </w:pPr>
+      <w:r>
+        <w:rPr>
+          <w:rFonts w:hint="eastAsia"/>
+        </w:rPr>
+        <w:t>可以用来开启</w:t>
+      </w:r>
+      <w:r>
+        <w:rPr>
+          <w:rFonts w:hint="eastAsia"/>
+        </w:rPr>
+        <w:t>C</w:t>
+      </w:r>
+      <w:r>
+        <w:t>DN</w:t>
+      </w:r>
+      <w:bookmarkStart w:id="0" w:name="_GoBack"/>
+      <w:bookmarkEnd w:id="0"/>
     </w:p>
     <w:sectPr>
       <w:pgSz w:w="11906" w:h="16838"/>

</xml_diff>